<commit_message>
11 19 37 reports have finished
</commit_message>
<xml_diff>
--- a/october/19. Паттерны (Лебедев)/Паттерны проектирования(версия 2-3).docx
+++ b/october/19. Паттерны (Лебедев)/Паттерны проектирования(версия 2-3).docx
@@ -21,7 +21,28 @@
           <w:sz w:val="22"/>
           <w:szCs w:val="22"/>
         </w:rPr>
-        <w:t>Паттерны проектирования(Design patterns)</w:t>
+        <w:t>Паттерны проектирования</w:t>
+      </w:r>
+      <w:r>
+        <w:rPr>
+          <w:rFonts w:ascii="Calibri" w:hAnsi="Calibri"/>
+          <w:b/>
+          <w:bCs/>
+          <w:sz w:val="22"/>
+          <w:szCs w:val="22"/>
+          <w:lang w:val="en-US"/>
+        </w:rPr>
+        <w:t xml:space="preserve"> </w:t>
+      </w:r>
+      <w:r>
+        <w:rPr>
+          <w:rFonts w:ascii="Calibri" w:hAnsi="Calibri"/>
+          <w:b/>
+          <w:bCs/>
+          <w:sz w:val="22"/>
+          <w:szCs w:val="22"/>
+        </w:rPr>
+        <w:t>(Design patterns)</w:t>
       </w:r>
     </w:p>
     <w:p>
@@ -140,23 +161,23 @@
           <w:szCs w:val="22"/>
         </w:rPr>
         <w:tab/>
-        <w:t xml:space="preserve">Обычно </w:t>
-      </w:r>
-      <w:r>
-        <w:rPr>
-          <w:rFonts w:ascii="Calibri" w:hAnsi="Calibri"/>
-          <w:sz w:val="22"/>
-          <w:szCs w:val="22"/>
-        </w:rPr>
-        <w:t>шаблон не является законченным образцом, который может быть преобразован прямо в код. Это лишь пример решения задачи, который можно использовать в различных ситуациях. Объектно-ориентированные шаблоны показывают отношения и взаимодействия между классами ил</w:t>
-      </w:r>
-      <w:r>
-        <w:rPr>
-          <w:rFonts w:ascii="Calibri" w:hAnsi="Calibri"/>
-          <w:sz w:val="22"/>
-          <w:szCs w:val="22"/>
-        </w:rPr>
-        <w:t>и объектами, без определения того, какие конечные классы ил  объекты будут использоваться.</w:t>
+        <w:t>Обычно шаблон не является законченным образцом, который может быть преобразован прямо в код. Это лишь пример решения задачи, который можно использовать в различных ситуациях. Объектно-ориентированные шаблоны показывают отношения и взаимодействия между классами или объектами, без определения того, какие конечные классы ил</w:t>
+      </w:r>
+      <w:r>
+        <w:rPr>
+          <w:rFonts w:ascii="Calibri" w:hAnsi="Calibri"/>
+          <w:sz w:val="22"/>
+          <w:szCs w:val="22"/>
+        </w:rPr>
+        <w:t>и</w:t>
+      </w:r>
+      <w:r>
+        <w:rPr>
+          <w:rFonts w:ascii="Calibri" w:hAnsi="Calibri"/>
+          <w:sz w:val="22"/>
+          <w:szCs w:val="22"/>
+        </w:rPr>
+        <w:t xml:space="preserve">  объекты будут использоваться.</w:t>
       </w:r>
     </w:p>
     <w:p>
@@ -208,16 +229,7 @@
           <w:szCs w:val="22"/>
           <w:shd w:val="clear" w:color="auto" w:fill="FFFFFF"/>
         </w:rPr>
-        <w:t>Классифицируют шаблоны всегда по-разному. В зависимости от применения могут разбиваться на группы. Чаще всего разбиение производится по уровням. «Низк</w:t>
-      </w:r>
-      <w:r>
-        <w:rPr>
-          <w:rFonts w:ascii="Calibri" w:hAnsi="Calibri"/>
-          <w:sz w:val="22"/>
-          <w:szCs w:val="22"/>
-          <w:shd w:val="clear" w:color="auto" w:fill="FFFFFF"/>
-        </w:rPr>
-        <w:t>оуровневые» шаблоны, учитывающие специфику конкретного языка программирования, называются</w:t>
+        <w:t>Классифицируют шаблоны всегда по-разному. В зависимости от применения могут разбиваться на группы. Чаще всего разбиение производится по уровням. «Низкоуровневые» шаблоны, учитывающие специфику конкретного языка программирования, называются</w:t>
       </w:r>
       <w:r>
         <w:rPr>
@@ -252,16 +264,7 @@
           <w:szCs w:val="22"/>
           <w:shd w:val="clear" w:color="auto" w:fill="FFFFFF"/>
         </w:rPr>
-        <w:t>. Это хорошие решения проектирования, характерные для конкретного языка или програм</w:t>
-      </w:r>
-      <w:r>
-        <w:rPr>
-          <w:rFonts w:ascii="Calibri" w:hAnsi="Calibri"/>
-          <w:sz w:val="22"/>
-          <w:szCs w:val="22"/>
-          <w:shd w:val="clear" w:color="auto" w:fill="FFFFFF"/>
-        </w:rPr>
-        <w:t>мной платформы, и потому не универсальные. На наивысшем уровне существуют</w:t>
+        <w:t>. Это хорошие решения проектирования, характерные для конкретного языка или программной платформы, и потому не универсальные. На наивысшем уровне существуют</w:t>
       </w:r>
       <w:r>
         <w:rPr>
@@ -564,16 +567,7 @@
           <w:szCs w:val="22"/>
           <w:shd w:val="clear" w:color="auto" w:fill="FFFFFF"/>
         </w:rPr>
-        <w:t xml:space="preserve">составил набор шаблонов </w:t>
-      </w:r>
-      <w:r>
-        <w:rPr>
-          <w:rFonts w:ascii="Calibri" w:hAnsi="Calibri"/>
-          <w:sz w:val="22"/>
-          <w:szCs w:val="22"/>
-          <w:shd w:val="clear" w:color="auto" w:fill="FFFFFF"/>
-        </w:rPr>
-        <w:t>проектирования. В области архитектуры эта идея не получила такого развития, как позже в области программной разработки.</w:t>
+        <w:t>составил набор шаблонов проектирования. В области архитектуры эта идея не получила такого развития, как позже в области программной разработки.</w:t>
       </w:r>
     </w:p>
     <w:p>
@@ -646,19 +640,7 @@
             <w:u w:val="none"/>
             <w:shd w:val="clear" w:color="auto" w:fill="FFFFFF"/>
           </w:rPr>
-          <w:t>Кент Бэ</w:t>
-        </w:r>
-        <w:r>
-          <w:rPr>
-            <w:rStyle w:val="-"/>
-            <w:rFonts w:ascii="Calibri" w:hAnsi="Calibri"/>
-            <w:color w:val="00000A"/>
-            <w:sz w:val="22"/>
-            <w:szCs w:val="22"/>
-            <w:u w:val="none"/>
-            <w:shd w:val="clear" w:color="auto" w:fill="FFFFFF"/>
-          </w:rPr>
-          <w:t>к</w:t>
+          <w:t>Кент Бэк</w:t>
         </w:r>
       </w:hyperlink>
       <w:r>
@@ -847,16 +829,7 @@
           <w:szCs w:val="22"/>
           <w:shd w:val="clear" w:color="auto" w:fill="FFFFFF"/>
         </w:rPr>
-        <w:t>(Erich Gamma) начал писать докторскую диссерт</w:t>
-      </w:r>
-      <w:r>
-        <w:rPr>
-          <w:rFonts w:ascii="Calibri" w:hAnsi="Calibri"/>
-          <w:sz w:val="22"/>
-          <w:szCs w:val="22"/>
-          <w:shd w:val="clear" w:color="auto" w:fill="FFFFFF"/>
-        </w:rPr>
-        <w:t>ацию при цюрихском университете об общей переносимости этой методики на разработку программ.</w:t>
+        <w:t>(Erich Gamma) начал писать докторскую диссертацию при цюрихском университете об общей переносимости этой методики на разработку программ.</w:t>
       </w:r>
     </w:p>
     <w:p>
@@ -981,16 +954,7 @@
           <w:szCs w:val="22"/>
           <w:shd w:val="clear" w:color="auto" w:fill="FFFFFF"/>
         </w:rPr>
-        <w:t xml:space="preserve">, где в сотрудничестве с Ричардом Хелмом (Richard Helm), Ральфом </w:t>
-      </w:r>
-      <w:r>
-        <w:rPr>
-          <w:rFonts w:ascii="Calibri" w:hAnsi="Calibri"/>
-          <w:sz w:val="22"/>
-          <w:szCs w:val="22"/>
-          <w:shd w:val="clear" w:color="auto" w:fill="FFFFFF"/>
-        </w:rPr>
-        <w:t>Джонсоном (Ralph Johnson) и Джоном Влиссидсом (John Vlissides) публикует книгу</w:t>
+        <w:t>, где в сотрудничестве с Ричардом Хелмом (Richard Helm), Ральфом Джонсоном (Ralph Johnson) и Джоном Влиссидсом (John Vlissides) публикует книгу</w:t>
       </w:r>
       <w:r>
         <w:rPr>
@@ -1037,16 +1001,7 @@
           <w:szCs w:val="22"/>
           <w:shd w:val="clear" w:color="auto" w:fill="FFFFFF"/>
         </w:rPr>
-        <w:t>. В этой книге описаны 23 шаблона проектирования.</w:t>
-      </w:r>
-      <w:r>
-        <w:rPr>
-          <w:rFonts w:ascii="Calibri" w:hAnsi="Calibri"/>
-          <w:sz w:val="22"/>
-          <w:szCs w:val="22"/>
-          <w:shd w:val="clear" w:color="auto" w:fill="FFFFFF"/>
-        </w:rPr>
-        <w:t xml:space="preserve"> Также команда авторов этой книги известна общественности под названием «Банда четырёх» (</w:t>
+        <w:t>. В этой книге описаны 23 шаблона проектирования. Также команда авторов этой книги известна общественности под названием «Банда четырёх» (</w:t>
       </w:r>
       <w:hyperlink r:id="rId21">
         <w:r>
@@ -1166,16 +1121,7 @@
           <w:szCs w:val="22"/>
           <w:shd w:val="clear" w:color="auto" w:fill="FFFFFF"/>
         </w:rPr>
-        <w:t xml:space="preserve">). Именно эта книга стала причиной роста популярности </w:t>
-      </w:r>
-      <w:r>
-        <w:rPr>
-          <w:rFonts w:ascii="Calibri" w:hAnsi="Calibri"/>
-          <w:sz w:val="22"/>
-          <w:szCs w:val="22"/>
-          <w:shd w:val="clear" w:color="auto" w:fill="FFFFFF"/>
-        </w:rPr>
-        <w:t>шаблонов проектирования.</w:t>
+        <w:t>). Именно эта книга стала причиной роста популярности шаблонов проектирования.</w:t>
       </w:r>
     </w:p>
     <w:p>
@@ -1227,26 +1173,7 @@
           <w:shd w:val="clear" w:color="auto" w:fill="FFFFFF"/>
         </w:rPr>
         <w:tab/>
-      </w:r>
-      <w:r>
-        <w:rPr>
-          <w:rFonts w:ascii="Calibri" w:hAnsi="Calibri"/>
-          <w:color w:val="000000"/>
-          <w:sz w:val="22"/>
-          <w:szCs w:val="22"/>
-          <w:shd w:val="clear" w:color="auto" w:fill="FFFFFF"/>
-        </w:rPr>
-        <w:t>Описание системы в терминах классов/объектов следует считать низшим уровнем ее представления. В свою очередь, при моделировании системы на уровне классов/объектов обычно проводят дополнительную типологизацию в двух аспектах, а именно, описывают структуру с</w:t>
-      </w:r>
-      <w:r>
-        <w:rPr>
-          <w:rFonts w:ascii="Calibri" w:hAnsi="Calibri"/>
-          <w:color w:val="000000"/>
-          <w:sz w:val="22"/>
-          <w:szCs w:val="22"/>
-          <w:shd w:val="clear" w:color="auto" w:fill="FFFFFF"/>
-        </w:rPr>
-        <w:t xml:space="preserve">истемы в терминах микроскопических элементов и то, каким образом такая система обеспечивает требуемый </w:t>
+        <w:t xml:space="preserve">Описание системы в терминах классов/объектов следует считать низшим уровнем ее представления. В свою очередь, при моделировании системы на уровне классов/объектов обычно проводят дополнительную типологизацию в двух аспектах, а именно, описывают структуру системы в терминах микроскопических элементов и то, каким образом такая система обеспечивает требуемый </w:t>
       </w:r>
       <w:r>
         <w:rPr>
@@ -1372,17 +1299,7 @@
           <w:szCs w:val="22"/>
           <w:shd w:val="clear" w:color="auto" w:fill="FFFFFF"/>
         </w:rPr>
-        <w:t>Адаптер(Adapter), Декоратор (Decorator), Мост (Bridge), Стратегия (S</w:t>
-      </w:r>
-      <w:r>
-        <w:rPr>
-          <w:rFonts w:ascii="Calibri" w:hAnsi="Calibri"/>
-          <w:color w:val="000000"/>
-          <w:sz w:val="22"/>
-          <w:szCs w:val="22"/>
-          <w:shd w:val="clear" w:color="auto" w:fill="FFFFFF"/>
-        </w:rPr>
-        <w:t xml:space="preserve">trategy), Прототип (Prototype), Абстрактная фабрика (Abstract Factory), Одиночка (Singeton), Строитель (Builder). </w:t>
+        <w:t xml:space="preserve">Адаптер(Adapter), Декоратор (Decorator), Мост (Bridge), Стратегия (Strategy), Прототип (Prototype), Абстрактная фабрика (Abstract Factory), Одиночка (Singeton), Строитель (Builder). </w:t>
       </w:r>
     </w:p>
     <w:p>
@@ -1435,17 +1352,7 @@
           <w:shd w:val="clear" w:color="auto" w:fill="FFFFFF"/>
         </w:rPr>
         <w:tab/>
-        <w:t>Архитектурные системные паттерны объединены в группы в соответствии с теми задачами, для решения которых он</w:t>
-      </w:r>
-      <w:r>
-        <w:rPr>
-          <w:rFonts w:ascii="Calibri" w:hAnsi="Calibri"/>
-          <w:color w:val="000000"/>
-          <w:sz w:val="22"/>
-          <w:szCs w:val="22"/>
-          <w:shd w:val="clear" w:color="auto" w:fill="FFFFFF"/>
-        </w:rPr>
-        <w:t xml:space="preserve">и разработаны. Для организации классов или объектов системы в базовые подструктуры используются </w:t>
+        <w:t xml:space="preserve">Архитектурные системные паттерны объединены в группы в соответствии с теми задачами, для решения которых они разработаны. Для организации классов или объектов системы в базовые подструктуры используются </w:t>
       </w:r>
       <w:r>
         <w:rPr>
@@ -1488,17 +1395,7 @@
           <w:szCs w:val="22"/>
           <w:shd w:val="clear" w:color="auto" w:fill="FFFFFF"/>
         </w:rPr>
-        <w:t>. С другой стороны, для обеспечения требуемого системного функционала первостепенное значение имеет адекватная организация вза</w:t>
-      </w:r>
-      <w:r>
-        <w:rPr>
-          <w:rFonts w:ascii="Calibri" w:hAnsi="Calibri"/>
-          <w:color w:val="000000"/>
-          <w:sz w:val="22"/>
-          <w:szCs w:val="22"/>
-          <w:shd w:val="clear" w:color="auto" w:fill="FFFFFF"/>
-        </w:rPr>
-        <w:t xml:space="preserve">имодействия отдельных архитектурных элементов системы - этой цели служат </w:t>
+        <w:t xml:space="preserve">. С другой стороны, для обеспечения требуемого системного функционала первостепенное значение имеет адекватная организация взаимодействия отдельных архитектурных элементов системы - этой цели служат </w:t>
       </w:r>
       <w:r>
         <w:rPr>
@@ -1660,17 +1557,7 @@
           <w:shd w:val="clear" w:color="auto" w:fill="FFFFFF"/>
         </w:rPr>
         <w:tab/>
-        <w:t>Патте</w:t>
-      </w:r>
-      <w:r>
-        <w:rPr>
-          <w:rFonts w:ascii="Calibri" w:hAnsi="Calibri"/>
-          <w:color w:val="000000"/>
-          <w:sz w:val="22"/>
-          <w:szCs w:val="22"/>
-          <w:shd w:val="clear" w:color="auto" w:fill="FFFFFF"/>
-        </w:rPr>
-        <w:t xml:space="preserve">рны интеграции информационных систем представляют собой, как это описано в разделе 2, верхний уровень классификации паттернов проектирования. Аналогично паттернам более низких уровней классификации, среди паттернов интеграции выделена группа </w:t>
+        <w:t xml:space="preserve">Паттерны интеграции информационных систем представляют собой, как это описано в разделе 2, верхний уровень классификации паттернов проектирования. Аналогично паттернам более низких уровней классификации, среди паттернов интеграции выделена группа </w:t>
       </w:r>
       <w:r>
         <w:rPr>
@@ -1682,7 +1569,17 @@
           <w:szCs w:val="22"/>
           <w:shd w:val="clear" w:color="auto" w:fill="FFFFFF"/>
         </w:rPr>
-        <w:t>структурных па</w:t>
+        <w:t>структурных паттернов</w:t>
+      </w:r>
+      <w:r>
+        <w:rPr>
+          <w:rFonts w:ascii="Calibri" w:hAnsi="Calibri"/>
+          <w:color w:val="000000"/>
+          <w:sz w:val="22"/>
+          <w:szCs w:val="22"/>
+          <w:shd w:val="clear" w:color="auto" w:fill="FFFFFF"/>
+        </w:rPr>
+        <w:t>. Структурные паттерны описывают основные компоненты единой интегрированной метасистемы. В свою очередь, для описания взаимодействия отдельных корпоративных систем, включенных в интегрированную метасистему, организована группа паттернов, объединенных в соответствии с тем или иным</w:t>
       </w:r>
       <w:r>
         <w:rPr>
@@ -1694,27 +1591,17 @@
           <w:szCs w:val="22"/>
           <w:shd w:val="clear" w:color="auto" w:fill="FFFFFF"/>
         </w:rPr>
-        <w:t>ттернов</w:t>
-      </w:r>
-      <w:r>
-        <w:rPr>
-          <w:rFonts w:ascii="Calibri" w:hAnsi="Calibri"/>
-          <w:color w:val="000000"/>
-          <w:sz w:val="22"/>
-          <w:szCs w:val="22"/>
-          <w:shd w:val="clear" w:color="auto" w:fill="FFFFFF"/>
-        </w:rPr>
-        <w:t>. Структурные паттерны описывают основные компоненты единой интегрированной метасистемы. В свою очередь, для описания взаимодействия отдельных корпоративных систем, включенных в интегрированную метасистему, организована группа паттернов, объединенны</w:t>
-      </w:r>
-      <w:r>
-        <w:rPr>
-          <w:rFonts w:ascii="Calibri" w:hAnsi="Calibri"/>
-          <w:color w:val="000000"/>
-          <w:sz w:val="22"/>
-          <w:szCs w:val="22"/>
-          <w:shd w:val="clear" w:color="auto" w:fill="FFFFFF"/>
-        </w:rPr>
-        <w:t>х в соответствии с тем или иным</w:t>
+        <w:t xml:space="preserve"> методом интеграции</w:t>
+      </w:r>
+      <w:r>
+        <w:rPr>
+          <w:rFonts w:ascii="Calibri" w:hAnsi="Calibri"/>
+          <w:color w:val="000000"/>
+          <w:sz w:val="22"/>
+          <w:szCs w:val="22"/>
+          <w:shd w:val="clear" w:color="auto" w:fill="FFFFFF"/>
+        </w:rPr>
+        <w:t xml:space="preserve">. Далее, интеграция корпоративных информационных систем подразумевает тем или иным способом организованный обмен данными между системами. Для организации обмена информацией между отдельными системами, включенными в интегрированную метасистему, служат </w:t>
       </w:r>
       <w:r>
         <w:rPr>
@@ -1726,38 +1613,6 @@
           <w:szCs w:val="22"/>
           <w:shd w:val="clear" w:color="auto" w:fill="FFFFFF"/>
         </w:rPr>
-        <w:t xml:space="preserve"> методом интеграции</w:t>
-      </w:r>
-      <w:r>
-        <w:rPr>
-          <w:rFonts w:ascii="Calibri" w:hAnsi="Calibri"/>
-          <w:color w:val="000000"/>
-          <w:sz w:val="22"/>
-          <w:szCs w:val="22"/>
-          <w:shd w:val="clear" w:color="auto" w:fill="FFFFFF"/>
-        </w:rPr>
-        <w:t>. Далее, интеграция корпоративных информационных систем подразумевает тем или иным способом организованный обмен данными между системами. Для организации обмена информацией между отдельными системами, включ</w:t>
-      </w:r>
-      <w:r>
-        <w:rPr>
-          <w:rFonts w:ascii="Calibri" w:hAnsi="Calibri"/>
-          <w:color w:val="000000"/>
-          <w:sz w:val="22"/>
-          <w:szCs w:val="22"/>
-          <w:shd w:val="clear" w:color="auto" w:fill="FFFFFF"/>
-        </w:rPr>
-        <w:t xml:space="preserve">енными в интегрированную метасистему, служат </w:t>
-      </w:r>
-      <w:r>
-        <w:rPr>
-          <w:rFonts w:ascii="Calibri" w:hAnsi="Calibri"/>
-          <w:b/>
-          <w:bCs/>
-          <w:color w:val="000000"/>
-          <w:sz w:val="22"/>
-          <w:szCs w:val="22"/>
-          <w:shd w:val="clear" w:color="auto" w:fill="FFFFFF"/>
-        </w:rPr>
         <w:t>паттерны интеграции по типу обмена данными</w:t>
       </w:r>
       <w:r>
@@ -1768,17 +1623,7 @@
           <w:szCs w:val="22"/>
           <w:shd w:val="clear" w:color="auto" w:fill="FFFFFF"/>
         </w:rPr>
-        <w:t>. Следует отметить, что в отличие от паттернов проектирования классов/обьектов и архитектурных системных паттернов, отнесение отдельного паттерна интеграции к тому или и</w:t>
-      </w:r>
-      <w:r>
-        <w:rPr>
-          <w:rFonts w:ascii="Calibri" w:hAnsi="Calibri"/>
-          <w:color w:val="000000"/>
-          <w:sz w:val="22"/>
-          <w:szCs w:val="22"/>
-          <w:shd w:val="clear" w:color="auto" w:fill="FFFFFF"/>
-        </w:rPr>
-        <w:t>ному виду является менее условным.</w:t>
+        <w:t>. Следует отметить, что в отличие от паттернов проектирования классов/обьектов и архитектурных системных паттернов, отнесение отдельного паттерна интеграции к тому или иному виду является менее условным.</w:t>
       </w:r>
     </w:p>
     <w:p>
@@ -1874,17 +1719,7 @@
           <w:shd w:val="clear" w:color="auto" w:fill="FFFFFF"/>
         </w:rPr>
         <w:tab/>
-        <w:t xml:space="preserve">Представляют собой примитивы синхронизации потоков, обеспечивают асинхронный и </w:t>
-      </w:r>
-      <w:r>
-        <w:rPr>
-          <w:rFonts w:ascii="Calibri" w:hAnsi="Calibri"/>
-          <w:color w:val="000000"/>
-          <w:sz w:val="22"/>
-          <w:szCs w:val="22"/>
-          <w:shd w:val="clear" w:color="auto" w:fill="FFFFFF"/>
-        </w:rPr>
-        <w:t>безопасный доступ к ресурсу, наблюдают за состояниями объектов.</w:t>
+        <w:t>Представляют собой примитивы синхронизации потоков, обеспечивают асинхронный и безопасный доступ к ресурсу, наблюдают за состояниями объектов.</w:t>
       </w:r>
     </w:p>
     <w:p>
@@ -2076,15 +1911,7 @@
                 <w:sz w:val="22"/>
                 <w:szCs w:val="22"/>
               </w:rPr>
-              <w:t>Требуется отделить абстракцию от реализации так, чтобы и то и другое можно</w:t>
-            </w:r>
-            <w:r>
-              <w:rPr>
-                <w:rFonts w:ascii="Calibri" w:hAnsi="Calibri"/>
-                <w:sz w:val="22"/>
-                <w:szCs w:val="22"/>
-              </w:rPr>
-              <w:t xml:space="preserve"> было изменять независимо. При использовании наследования реализация жестко привязывается к абстракции, что затрудняет независимую модификацию.</w:t>
+              <w:t>Требуется отделить абстракцию от реализации так, чтобы и то и другое можно было изменять независимо. При использовании наследования реализация жестко привязывается к абстракции, что затрудняет независимую модификацию.</w:t>
             </w:r>
           </w:p>
         </w:tc>
@@ -2224,15 +2051,7 @@
                 <w:sz w:val="22"/>
                 <w:szCs w:val="22"/>
               </w:rPr>
-              <w:t xml:space="preserve">Можно использовать если, </w:t>
-            </w:r>
-            <w:r>
-              <w:rPr>
-                <w:rFonts w:ascii="Calibri" w:hAnsi="Calibri"/>
-                <w:sz w:val="22"/>
-                <w:szCs w:val="22"/>
-              </w:rPr>
-              <w:t xml:space="preserve">например, реализацию необходимо выполнять </w:t>
+              <w:t xml:space="preserve">Можно использовать если, например, реализацию необходимо выполнять </w:t>
             </w:r>
             <w:r>
               <w:rPr>
@@ -2312,23 +2131,7 @@
                 <w:sz w:val="22"/>
                 <w:szCs w:val="22"/>
               </w:rPr>
-              <w:t>"Абстракция" определяет интерфейс "Абстракции" и хранит ссылку на объект "Реализация", "УточненнаяАбстракция" расширяет интерфейс, определенный "Абстракцией". "Реализация" опр</w:t>
-            </w:r>
-            <w:r>
-              <w:rPr>
-                <w:rFonts w:ascii="Calibri" w:hAnsi="Calibri"/>
-                <w:sz w:val="22"/>
-                <w:szCs w:val="22"/>
-              </w:rPr>
-              <w:t>еделяет интерфейс для классов реализации, он не обязан точно соответствовать интерфейсу класса "Абстракция" - оба интерфейса могут быть совершенно различны. Обычно интерфейс класса "Реализация" предоставляет только примитивные операции, а класс "Абстракция</w:t>
-            </w:r>
-            <w:r>
-              <w:rPr>
-                <w:rFonts w:ascii="Calibri" w:hAnsi="Calibri"/>
-                <w:sz w:val="22"/>
-                <w:szCs w:val="22"/>
-              </w:rPr>
-              <w:t xml:space="preserve">" определяет операции более высокого уровня, базирующиеся на этих примитивных. "КонкретнаяРеализация" содержит конкретную реализацию класса "Реализация". Объект "Абстракция" перенаправляет своему объекту "Реализация" запросы "Клиента". </w:t>
+              <w:t xml:space="preserve">"Абстракция" определяет интерфейс "Абстракции" и хранит ссылку на объект "Реализация", "УточненнаяАбстракция" расширяет интерфейс, определенный "Абстракцией". "Реализация" определяет интерфейс для классов реализации, он не обязан точно соответствовать интерфейсу класса "Абстракция" - оба интерфейса могут быть совершенно различны. Обычно интерфейс класса "Реализация" предоставляет только примитивные операции, а класс "Абстракция" определяет операции более высокого уровня, базирующиеся на этих примитивных. "КонкретнаяРеализация" содержит конкретную реализацию класса "Реализация". Объект "Абстракция" перенаправляет своему объекту "Реализация" запросы "Клиента". </w:t>
             </w:r>
           </w:p>
           <w:p>
@@ -2468,23 +2271,7 @@
                 <w:sz w:val="22"/>
                 <w:szCs w:val="22"/>
               </w:rPr>
-              <w:t>От</w:t>
-            </w:r>
-            <w:r>
-              <w:rPr>
-                <w:rFonts w:ascii="Calibri" w:hAnsi="Calibri"/>
-                <w:sz w:val="22"/>
-                <w:szCs w:val="22"/>
-              </w:rPr>
-              <w:t xml:space="preserve">деление реализации от интерфейса, то есть, "Реализацию" "Абстракции" можно конфигурировать во время выполнения. Кроме того, следует упомянуть, что разделение классов "Абстракция" и "Реализация" устраняет зависимости от реализации, устанавливаемые на этапе </w:t>
-            </w:r>
-            <w:r>
-              <w:rPr>
-                <w:rFonts w:ascii="Calibri" w:hAnsi="Calibri"/>
-                <w:sz w:val="22"/>
-                <w:szCs w:val="22"/>
-              </w:rPr>
-              <w:t>компиляции: чтобы изменить класс "Реализация" вовсе не обязательно перекомпилировать класс "Абстракция".</w:t>
+              <w:t>Отделение реализации от интерфейса, то есть, "Реализацию" "Абстракции" можно конфигурировать во время выполнения. Кроме того, следует упомянуть, что разделение классов "Абстракция" и "Реализация" устраняет зависимости от реализации, устанавливаемые на этапе компиляции: чтобы изменить класс "Реализация" вовсе не обязательно перекомпилировать класс "Абстракция".</w:t>
             </w:r>
           </w:p>
         </w:tc>
@@ -2622,15 +2409,7 @@
                 <w:sz w:val="22"/>
                 <w:szCs w:val="22"/>
               </w:rPr>
-              <w:t xml:space="preserve">Отделить конструирование сложного объекта от его представления, так чтобы в результате одного и того же конструирования могли </w:t>
-            </w:r>
-            <w:r>
-              <w:rPr>
-                <w:rFonts w:ascii="Calibri" w:hAnsi="Calibri"/>
-                <w:sz w:val="22"/>
-                <w:szCs w:val="22"/>
-              </w:rPr>
-              <w:t>получаться различные представления. Алгоритм создания сложного объекта не должен зависеть от того, из каких частей состоит объект и как они стыкуются между собой.</w:t>
+              <w:t>Отделить конструирование сложного объекта от его представления, так чтобы в результате одного и того же конструирования могли получаться различные представления. Алгоритм создания сложного объекта не должен зависеть от того, из каких частей состоит объект и как они стыкуются между собой.</w:t>
             </w:r>
           </w:p>
         </w:tc>
@@ -2700,15 +2479,7 @@
                 <w:sz w:val="22"/>
                 <w:szCs w:val="22"/>
               </w:rPr>
-              <w:t>"Клиент" создает объект - распорядитель "Директор" и конфигурирует его объектом - "</w:t>
-            </w:r>
-            <w:r>
-              <w:rPr>
-                <w:rFonts w:ascii="Calibri" w:hAnsi="Calibri"/>
-                <w:sz w:val="22"/>
-                <w:szCs w:val="22"/>
-              </w:rPr>
-              <w:t xml:space="preserve">Строителем". "Директор" уведомляет "Строителя" о том, что нужно построить очередную часть "Продукта". "Строитель" обрабатывает запросы "Директора" и добавляет новые части к "Продукту", затем "Клиент" забирает "Продукт" у "Строителя". </w:t>
+              <w:t xml:space="preserve">"Клиент" создает объект - распорядитель "Директор" и конфигурирует его объектом - "Строителем". "Директор" уведомляет "Строителя" о том, что нужно построить очередную часть "Продукта". "Строитель" обрабатывает запросы "Директора" и добавляет новые части к "Продукту", затем "Клиент" забирает "Продукт" у "Строителя". </w:t>
             </w:r>
           </w:p>
           <w:p>
@@ -2920,15 +2691,7 @@
                 <w:sz w:val="22"/>
                 <w:szCs w:val="22"/>
               </w:rPr>
-              <w:t>Объект "Строитель" предоставляет объекту "Директор" абстрактный интерфейс для конструирования "Продукта", за которым может скрыть представление и внутреннюю структуру продукта, и , кроме того, процесс сборки "продукта". Для изменения внутреннего представле</w:t>
-            </w:r>
-            <w:r>
-              <w:rPr>
-                <w:rFonts w:ascii="Calibri" w:hAnsi="Calibri"/>
-                <w:sz w:val="22"/>
-                <w:szCs w:val="22"/>
-              </w:rPr>
-              <w:t>ния "Продукта" достаточно определить новый вид "Строителя". Данный паттерн изолирует код, реализующий создание объекта и его представление.</w:t>
+              <w:t>Объект "Строитель" предоставляет объекту "Директор" абстрактный интерфейс для конструирования "Продукта", за которым может скрыть представление и внутреннюю структуру продукта, и , кроме того, процесс сборки "продукта". Для изменения внутреннего представления "Продукта" достаточно определить новый вид "Строителя". Данный паттерн изолирует код, реализующий создание объекта и его представление.</w:t>
             </w:r>
           </w:p>
         </w:tc>
@@ -3066,15 +2829,7 @@
                 <w:sz w:val="22"/>
                 <w:szCs w:val="22"/>
               </w:rPr>
-              <w:t xml:space="preserve">Создать семейство взаимосвязанных или взаимозависимых объектов (не специфицируя </w:t>
-            </w:r>
-            <w:r>
-              <w:rPr>
-                <w:rFonts w:ascii="Calibri" w:hAnsi="Calibri"/>
-                <w:sz w:val="22"/>
-                <w:szCs w:val="22"/>
-              </w:rPr>
-              <w:t>их конкретных классов).</w:t>
+              <w:t>Создать семейство взаимосвязанных или взаимозависимых объектов (не специфицируя их конкретных классов).</w:t>
             </w:r>
           </w:p>
         </w:tc>
@@ -3214,15 +2969,7 @@
                 <w:sz w:val="22"/>
                 <w:szCs w:val="22"/>
               </w:rPr>
-              <w:t xml:space="preserve">Какой класс должен отвечать за создание объектов - адаптеров при использовании паттерна "Адаптер". Если подобные объекты </w:t>
-            </w:r>
-            <w:r>
-              <w:rPr>
-                <w:rFonts w:ascii="Calibri" w:hAnsi="Calibri"/>
-                <w:sz w:val="22"/>
-                <w:szCs w:val="22"/>
-              </w:rPr>
-              <w:t>создаются неким объектом уровня предметной области, то будет нарушен принцип разделения обязанностей.</w:t>
+              <w:t>Какой класс должен отвечать за создание объектов - адаптеров при использовании паттерна "Адаптер". Если подобные объекты создаются неким объектом уровня предметной области, то будет нарушен принцип разделения обязанностей.</w:t>
             </w:r>
           </w:p>
         </w:tc>
@@ -3292,15 +3039,7 @@
                 <w:sz w:val="22"/>
                 <w:szCs w:val="22"/>
               </w:rPr>
-              <w:t>Изолирует конкретные классы. Поскольку "Абстрактная фабрика" инкапсулирует ответственность за создание классов и сам процесс их создания, то</w:t>
-            </w:r>
-            <w:r>
-              <w:rPr>
-                <w:rFonts w:ascii="Calibri" w:hAnsi="Calibri"/>
-                <w:sz w:val="22"/>
-                <w:szCs w:val="22"/>
-              </w:rPr>
-              <w:t xml:space="preserve"> она изолирует клиента от деталей реализации классов. Упрощена замена "Абстрактной фабрики", поскольку она используется в приложении только один раз при инстанцировании.</w:t>
+              <w:t>Изолирует конкретные классы. Поскольку "Абстрактная фабрика" инкапсулирует ответственность за создание классов и сам процесс их создания, то она изолирует клиента от деталей реализации классов. Упрощена замена "Абстрактной фабрики", поскольку она используется в приложении только один раз при инстанцировании.</w:t>
             </w:r>
           </w:p>
         </w:tc>
@@ -3370,15 +3109,7 @@
                 <w:sz w:val="22"/>
                 <w:szCs w:val="22"/>
               </w:rPr>
-              <w:t>Интерфейс "Абстрактной фабрики" фиксирует набор объектов, которые можно со</w:t>
-            </w:r>
-            <w:r>
-              <w:rPr>
-                <w:rFonts w:ascii="Calibri" w:hAnsi="Calibri"/>
-                <w:sz w:val="22"/>
-                <w:szCs w:val="22"/>
-              </w:rPr>
-              <w:t>здать. Расширение "Абстрактной фабрики" для изготовления новых объектов часто затруднительно.</w:t>
+              <w:t>Интерфейс "Абстрактной фабрики" фиксирует набор объектов, которые можно создать. Расширение "Абстрактной фабрики" для изготовления новых объектов часто затруднительно.</w:t>
             </w:r>
           </w:p>
         </w:tc>
@@ -3541,15 +3272,7 @@
                 <w:sz w:val="22"/>
                 <w:szCs w:val="22"/>
               </w:rPr>
-              <w:t xml:space="preserve">Необходимо обеспечить взаимодействие несовместимых интерфейсов или как создать единый устойчивый интерфейс для нескольких компонентов с </w:t>
-            </w:r>
-            <w:r>
-              <w:rPr>
-                <w:rFonts w:ascii="Calibri" w:hAnsi="Calibri"/>
-                <w:sz w:val="22"/>
-                <w:szCs w:val="22"/>
-              </w:rPr>
-              <w:t>разными интерфейсами.</w:t>
+              <w:t>Необходимо обеспечить взаимодействие несовместимых интерфейсов или как создать единый устойчивый интерфейс для нескольких компонентов с разными интерфейсами.</w:t>
             </w:r>
           </w:p>
         </w:tc>
@@ -3620,15 +3343,7 @@
                 <w:sz w:val="22"/>
                 <w:szCs w:val="22"/>
               </w:rPr>
-              <w:t>Конвертировать исходный интерфейс компонента к другому виду с помощью промежуточного объекта - адаптера, то есть, добавить специальный объект с общим интерфейсом в рамках данного приложения и перенаправить связи от внешних об</w:t>
-            </w:r>
-            <w:r>
-              <w:rPr>
-                <w:rFonts w:ascii="Calibri" w:hAnsi="Calibri"/>
-                <w:sz w:val="22"/>
-                <w:szCs w:val="22"/>
-              </w:rPr>
-              <w:t>ъектов к этому объекту - адаптеру.</w:t>
+              <w:t>Конвертировать исходный интерфейс компонента к другому виду с помощью промежуточного объекта - адаптера, то есть, добавить специальный объект с общим интерфейсом в рамках данного приложения и перенаправить связи от внешних объектов к этому объекту - адаптеру.</w:t>
             </w:r>
           </w:p>
         </w:tc>
@@ -3882,15 +3597,7 @@
                 <w:sz w:val="22"/>
                 <w:szCs w:val="22"/>
               </w:rPr>
-              <w:t xml:space="preserve">Применение нескольких "Декораторов" к одному "Компоненту" </w:t>
-            </w:r>
-            <w:r>
-              <w:rPr>
-                <w:rFonts w:ascii="Calibri" w:hAnsi="Calibri"/>
-                <w:sz w:val="22"/>
-                <w:szCs w:val="22"/>
-              </w:rPr>
-              <w:t>позволяет произвольным образом сочетать обязанности, например, одно свойство можно добавить дважды.</w:t>
+              <w:t>Применение нескольких "Декораторов" к одному "Компоненту" позволяет произвольным образом сочетать обязанности, например, одно свойство можно добавить дважды.</w:t>
             </w:r>
           </w:p>
         </w:tc>
@@ -3960,23 +3667,7 @@
                 <w:sz w:val="22"/>
                 <w:szCs w:val="22"/>
               </w:rPr>
-              <w:t>Динамически добавить объекту новые обязанности не прибегая при этом к порождению подклассов (наследованию). "Компонент"</w:t>
-            </w:r>
-            <w:r>
-              <w:rPr>
-                <w:rFonts w:ascii="Calibri" w:hAnsi="Calibri"/>
-                <w:sz w:val="22"/>
-                <w:szCs w:val="22"/>
-              </w:rPr>
-              <w:t>определяет интерфейс для обьектов, на которые могут быть динамически возложены дополнительные обязанности, "КонкретныйКомпонент" определяет объект, на который возлагаются дополнительные обязанности, "Декоратор" - хранит ссылку на объект "Компонент" и опред</w:t>
-            </w:r>
-            <w:r>
-              <w:rPr>
-                <w:rFonts w:ascii="Calibri" w:hAnsi="Calibri"/>
-                <w:sz w:val="22"/>
-                <w:szCs w:val="22"/>
-              </w:rPr>
-              <w:t xml:space="preserve">еляет интерфейс, соответствующий интерфейсу "Компонента". "КонкретныйДекоратор" возлагает дополнительные обязанности на компонент. "Декоратор" переадресует запросы объекту "Компонент". </w:t>
+              <w:t xml:space="preserve">Динамически добавить объекту новые обязанности не прибегая при этом к порождению подклассов (наследованию). "Компонент"определяет интерфейс для обьектов, на которые могут быть динамически возложены дополнительные обязанности, "КонкретныйКомпонент" определяет объект, на который возлагаются дополнительные обязанности, "Декоратор" - хранит ссылку на объект "Компонент" и определяет интерфейс, соответствующий интерфейсу "Компонента". "КонкретныйДекоратор" возлагает дополнительные обязанности на компонент. "Декоратор" переадресует запросы объекту "Компонент". </w:t>
             </w:r>
           </w:p>
           <w:p>
@@ -4116,23 +3807,7 @@
                 <w:sz w:val="22"/>
                 <w:szCs w:val="22"/>
               </w:rPr>
-              <w:t xml:space="preserve">Большая гибкость, чем у статического наследования: </w:t>
-            </w:r>
-            <w:r>
-              <w:rPr>
-                <w:rFonts w:ascii="Calibri" w:hAnsi="Calibri"/>
-                <w:sz w:val="22"/>
-                <w:szCs w:val="22"/>
-              </w:rPr>
-              <w:t xml:space="preserve">можно добавлять и удалять обязанности во время выполнения программы в то время как при использовании наследования надо было бы создавать новый класс для каждой дополнительной обязанности. Данный паттерн позволяет избежать перегруженных методами классов на </w:t>
-            </w:r>
-            <w:r>
-              <w:rPr>
-                <w:rFonts w:ascii="Calibri" w:hAnsi="Calibri"/>
-                <w:sz w:val="22"/>
-                <w:szCs w:val="22"/>
-              </w:rPr>
-              <w:t>верхних уровнях иерархии - новые обязанности можно добавлять по мере необходимости.</w:t>
+              <w:t>Большая гибкость, чем у статического наследования: можно добавлять и удалять обязанности во время выполнения программы в то время как при использовании наследования надо было бы создавать новый класс для каждой дополнительной обязанности. Данный паттерн позволяет избежать перегруженных методами классов на верхних уровнях иерархии - новые обязанности можно добавлять по мере необходимости.</w:t>
             </w:r>
           </w:p>
         </w:tc>
@@ -4202,15 +3877,7 @@
                 <w:sz w:val="22"/>
                 <w:szCs w:val="22"/>
               </w:rPr>
-              <w:t>"Декоратор" и его "Компонент" не идентичны, и, кроме того, получается что система состоит из большого числа мелких объектов, которые похожи друг на друга и разл</w:t>
-            </w:r>
-            <w:r>
-              <w:rPr>
-                <w:rFonts w:ascii="Calibri" w:hAnsi="Calibri"/>
-                <w:sz w:val="22"/>
-                <w:szCs w:val="22"/>
-              </w:rPr>
-              <w:t>ичаются только способом взаимосвязи а не классом и не значениями своих внутренних переменных - такая система сложна в изучении и отладке.</w:t>
+              <w:t>"Декоратор" и его "Компонент" не идентичны, и, кроме того, получается что система состоит из большого числа мелких объектов, которые похожи друг на друга и различаются только способом взаимосвязи а не классом и не значениями своих внутренних переменных - такая система сложна в изучении и отладке.</w:t>
             </w:r>
           </w:p>
         </w:tc>
@@ -4262,8 +3929,6 @@
         </w:rPr>
         <w:t xml:space="preserve"> </w:t>
       </w:r>
-      <w:bookmarkStart w:id="1" w:name="_GoBack"/>
-      <w:bookmarkEnd w:id="1"/>
       <w:r>
         <w:rPr>
           <w:rFonts w:ascii="Calibri" w:hAnsi="Calibri" w:cs="Tahoma"/>
@@ -4375,15 +4040,7 @@
                 <w:sz w:val="22"/>
                 <w:szCs w:val="22"/>
               </w:rPr>
-              <w:t xml:space="preserve">Какой специальный класс должен создавать "Абстрактную фабрику", и как получить к ней доступ? </w:t>
-            </w:r>
-            <w:r>
-              <w:rPr>
-                <w:rFonts w:ascii="Calibri" w:hAnsi="Calibri"/>
-                <w:sz w:val="22"/>
-                <w:szCs w:val="22"/>
-              </w:rPr>
-              <w:t>Необходим лишь один экземпляр специального класса, различные объекты должны обращаться к этому экземпляру через единственную точку доступа.</w:t>
+              <w:t>Какой специальный класс должен создавать "Абстрактную фабрику", и как получить к ней доступ? Необходим лишь один экземпляр специального класса, различные объекты должны обращаться к этому экземпляру через единственную точку доступа.</w:t>
             </w:r>
           </w:p>
         </w:tc>
@@ -4523,15 +4180,7 @@
                 <w:sz w:val="22"/>
                 <w:szCs w:val="22"/>
               </w:rPr>
-              <w:t>Разумнее создавать именно статический экземпляр специального класса, а не объявить требуемые методы статическими, поскольку при использовании методов экземпляра можно применить механизм наследования и создавать подклассы. Статические методы в языках програ</w:t>
-            </w:r>
-            <w:r>
-              <w:rPr>
-                <w:rFonts w:ascii="Calibri" w:hAnsi="Calibri"/>
-                <w:sz w:val="22"/>
-                <w:szCs w:val="22"/>
-              </w:rPr>
-              <w:t>ммирования не полиморфны и не допускают перекрытия в производных классах.</w:t>
+              <w:t>Разумнее создавать именно статический экземпляр специального класса, а не объявить требуемые методы статическими, поскольку при использовании методов экземпляра можно применить механизм наследования и создавать подклассы. Статические методы в языках программирования не полиморфны и не допускают перекрытия в производных классах.</w:t>
             </w:r>
             <w:r>
               <w:rPr>
@@ -4603,47 +4252,7 @@
           <w:shd w:val="clear" w:color="auto" w:fill="FFFFFF"/>
         </w:rPr>
         <w:tab/>
-        <w:t>В сравнении</w:t>
-      </w:r>
-      <w:r>
-        <w:rPr>
-          <w:rFonts w:ascii="Calibri" w:hAnsi="Calibri"/>
-          <w:color w:val="000000"/>
-          <w:sz w:val="22"/>
-          <w:szCs w:val="22"/>
-          <w:shd w:val="clear" w:color="auto" w:fill="FFFFFF"/>
-        </w:rPr>
-        <w:t xml:space="preserve"> с полностью самостоятельным проектированием, шаблоны обладают рядом преимуществ. Основная польза от использования шаблонов состоит в снижении сложности разработки за счёт готовых абстракций для решения целого класса проблем. Шаблон даёт решению свое имя, </w:t>
-      </w:r>
-      <w:r>
-        <w:rPr>
-          <w:rFonts w:ascii="Calibri" w:hAnsi="Calibri"/>
-          <w:color w:val="000000"/>
-          <w:sz w:val="22"/>
-          <w:szCs w:val="22"/>
-          <w:shd w:val="clear" w:color="auto" w:fill="FFFFFF"/>
-        </w:rPr>
-        <w:t xml:space="preserve">что облегчает коммуникацию между разработчиками, позволяя ссылаться на известные шаблоны. Таким образом, за счёт шаблонов производится унификация деталей решений: модулей, элементов проекта, — снижается количество ошибок. Применение шаблонов концептуально </w:t>
-      </w:r>
-      <w:r>
-        <w:rPr>
-          <w:rFonts w:ascii="Calibri" w:hAnsi="Calibri"/>
-          <w:color w:val="000000"/>
-          <w:sz w:val="22"/>
-          <w:szCs w:val="22"/>
-          <w:shd w:val="clear" w:color="auto" w:fill="FFFFFF"/>
-        </w:rPr>
-        <w:t>сродни использованию готовых библиотек кода. Правильно сформулированный шаблон проектирования позволяет, отыскав удачное решение, пользоваться им снова и снова. Набор шаблонов помогает разработчику выбрать возможный, наиболее подходящий вариант проектирова</w:t>
-      </w:r>
-      <w:r>
-        <w:rPr>
-          <w:rFonts w:ascii="Calibri" w:hAnsi="Calibri"/>
-          <w:color w:val="000000"/>
-          <w:sz w:val="22"/>
-          <w:szCs w:val="22"/>
-          <w:shd w:val="clear" w:color="auto" w:fill="FFFFFF"/>
-        </w:rPr>
-        <w:t>ния.</w:t>
+        <w:t>В сравнении с полностью самостоятельным проектированием, шаблоны обладают рядом преимуществ. Основная польза от использования шаблонов состоит в снижении сложности разработки за счёт готовых абстракций для решения целого класса проблем. Шаблон даёт решению свое имя, что облегчает коммуникацию между разработчиками, позволяя ссылаться на известные шаблоны. Таким образом, за счёт шаблонов производится унификация деталей решений: модулей, элементов проекта, — снижается количество ошибок. Применение шаблонов концептуально сродни использованию готовых библиотек кода. Правильно сформулированный шаблон проектирования позволяет, отыскав удачное решение, пользоваться им снова и снова. Набор шаблонов помогает разработчику выбрать возможный, наиболее подходящий вариант проектирования.</w:t>
       </w:r>
     </w:p>
     <w:p>
@@ -4723,37 +4332,17 @@
           <w:szCs w:val="22"/>
           <w:shd w:val="clear" w:color="auto" w:fill="FFFFFF"/>
         </w:rPr>
-        <w:t>Сти́вен Макко́ннелл — американский программист, автор книг по разработке программного обеспечения. Журнал «Software Development» дв</w:t>
-      </w:r>
-      <w:r>
-        <w:rPr>
-          <w:rFonts w:ascii="Calibri" w:hAnsi="Calibri" w:cs="Arial"/>
-          <w:color w:val="000000"/>
-          <w:sz w:val="22"/>
-          <w:szCs w:val="22"/>
-          <w:shd w:val="clear" w:color="auto" w:fill="FFFFFF"/>
-        </w:rPr>
-        <w:t>ажды удостоил его книги премии Jolt Excellence как лучшие книги года о разработке программного обеспечения)</w:t>
-      </w:r>
-      <w:r>
-        <w:rPr>
-          <w:rFonts w:ascii="Calibri" w:hAnsi="Calibri"/>
-          <w:color w:val="000000"/>
-          <w:sz w:val="22"/>
-          <w:szCs w:val="22"/>
-          <w:shd w:val="clear" w:color="auto" w:fill="FFFFFF"/>
-        </w:rPr>
-        <w:t>, с применением шаблонов могут быть связаны две сложности. Во-первых, слепое следование некоторому выбранному шаблону может привести к усложнению про</w:t>
-      </w:r>
-      <w:r>
-        <w:rPr>
-          <w:rFonts w:ascii="Calibri" w:hAnsi="Calibri"/>
-          <w:color w:val="000000"/>
-          <w:sz w:val="22"/>
-          <w:szCs w:val="22"/>
-          <w:shd w:val="clear" w:color="auto" w:fill="FFFFFF"/>
-        </w:rPr>
-        <w:t xml:space="preserve">граммы. Во-вторых, у разработчика может возникнуть желание попробовать некоторый шаблон в деле без особых оснований. </w:t>
+        <w:t>Сти́вен Макко́ннелл — американский программист, автор книг по разработке программного обеспечения. Журнал «Software Development» дважды удостоил его книги премии Jolt Excellence как лучшие книги года о разработке программного обеспечения)</w:t>
+      </w:r>
+      <w:r>
+        <w:rPr>
+          <w:rFonts w:ascii="Calibri" w:hAnsi="Calibri"/>
+          <w:color w:val="000000"/>
+          <w:sz w:val="22"/>
+          <w:szCs w:val="22"/>
+          <w:shd w:val="clear" w:color="auto" w:fill="FFFFFF"/>
+        </w:rPr>
+        <w:t xml:space="preserve">, с применением шаблонов могут быть связаны две сложности. Во-первых, слепое следование некоторому выбранному шаблону может привести к усложнению программы. Во-вторых, у разработчика может возникнуть желание попробовать некоторый шаблон в деле без особых оснований. </w:t>
       </w:r>
     </w:p>
     <w:p>
@@ -4870,17 +4459,7 @@
           <w:szCs w:val="22"/>
           <w:shd w:val="clear" w:color="auto" w:fill="FFFFFF"/>
         </w:rPr>
-        <w:t>считает саму идею шаблонов прое</w:t>
-      </w:r>
-      <w:r>
-        <w:rPr>
-          <w:rFonts w:ascii="Calibri" w:hAnsi="Calibri"/>
-          <w:color w:val="000000"/>
-          <w:sz w:val="22"/>
-          <w:szCs w:val="22"/>
-          <w:shd w:val="clear" w:color="auto" w:fill="FFFFFF"/>
-        </w:rPr>
-        <w:t>ктирования —</w:t>
+        <w:t>считает саму идею шаблонов проектирования —</w:t>
       </w:r>
       <w:r>
         <w:rPr>
@@ -4943,17 +4522,7 @@
           <w:szCs w:val="22"/>
           <w:shd w:val="clear" w:color="auto" w:fill="FFFFFF"/>
         </w:rPr>
-        <w:t xml:space="preserve">библиотеке» по сути </w:t>
-      </w:r>
-      <w:r>
-        <w:rPr>
-          <w:rFonts w:ascii="Calibri" w:hAnsi="Calibri"/>
-          <w:color w:val="000000"/>
-          <w:sz w:val="22"/>
-          <w:szCs w:val="22"/>
-          <w:shd w:val="clear" w:color="auto" w:fill="FFFFFF"/>
-        </w:rPr>
-        <w:t>означает отказ от</w:t>
+        <w:t>библиотеке» по сути означает отказ от</w:t>
       </w:r>
       <w:r>
         <w:rPr>
@@ -5163,17 +4732,7 @@
           <w:szCs w:val="22"/>
           <w:shd w:val="clear" w:color="auto" w:fill="FFFFFF"/>
         </w:rPr>
-        <w:t>в языках, обладающи</w:t>
-      </w:r>
-      <w:r>
-        <w:rPr>
-          <w:rFonts w:ascii="Calibri" w:hAnsi="Calibri"/>
-          <w:color w:val="000000"/>
-          <w:sz w:val="22"/>
-          <w:szCs w:val="22"/>
-          <w:shd w:val="clear" w:color="auto" w:fill="FFFFFF"/>
-        </w:rPr>
-        <w:t>х этими свойствами (хотя и не обязательно эффективно), так как любой шаблон может быть реализован в виде исполнимого кода.</w:t>
+        <w:t>в языках, обладающих этими свойствами (хотя и не обязательно эффективно), так как любой шаблон может быть реализован в виде исполнимого кода.</w:t>
       </w:r>
     </w:p>
     <w:p>
@@ -5220,7 +4779,7 @@
           <w:szCs w:val="22"/>
         </w:rPr>
         <w:tab/>
-        <w:t>Это классы наиболее часто внедряемых плохих решений проблем. Они изучаются, как категория, в случае когда их хотят изб</w:t>
+        <w:t>Это классы наиболее часто внедряемых плохих решений проблем. Они изучаются, как категория, в случае</w:t>
       </w:r>
       <w:r>
         <w:rPr>
@@ -5229,7 +4788,18 @@
           <w:sz w:val="22"/>
           <w:szCs w:val="22"/>
         </w:rPr>
-        <w:t>ежать в будущем, и некоторые отдельные случаи их могут быть распознаны при изучении неработающих систем.</w:t>
+        <w:t>,</w:t>
+      </w:r>
+      <w:bookmarkStart w:id="1" w:name="_GoBack"/>
+      <w:bookmarkEnd w:id="1"/>
+      <w:r>
+        <w:rPr>
+          <w:rFonts w:ascii="Calibri" w:hAnsi="Calibri" w:cs="Arial"/>
+          <w:color w:val="000000"/>
+          <w:sz w:val="22"/>
+          <w:szCs w:val="22"/>
+        </w:rPr>
+        <w:t xml:space="preserve"> когда их хотят избежать в будущем, и некоторые отдельные случаи их могут быть распознаны при изучении неработающих систем.</w:t>
       </w:r>
     </w:p>
     <w:p>
@@ -5390,17 +4960,7 @@
           <w:szCs w:val="22"/>
           <w:shd w:val="clear" w:color="auto" w:fill="FFFFFF"/>
         </w:rPr>
-        <w:t xml:space="preserve"> Разрешение последующим версиям системы требовать всё больше и больше ре</w:t>
-      </w:r>
-      <w:r>
-        <w:rPr>
-          <w:rFonts w:ascii="Calibri" w:hAnsi="Calibri" w:cs="Arial"/>
-          <w:color w:val="000000"/>
-          <w:sz w:val="22"/>
-          <w:szCs w:val="22"/>
-          <w:shd w:val="clear" w:color="auto" w:fill="FFFFFF"/>
-        </w:rPr>
-        <w:t>сурсов</w:t>
+        <w:t xml:space="preserve"> Разрешение последующим версиям системы требовать всё больше и больше ресурсов</w:t>
       </w:r>
     </w:p>
     <w:p>
@@ -5497,17 +5057,7 @@
           <w:szCs w:val="22"/>
           <w:shd w:val="clear" w:color="auto" w:fill="FFFFFF"/>
         </w:rPr>
-        <w:t xml:space="preserve"> Объекты, чьё единственное предназначение — п</w:t>
-      </w:r>
-      <w:r>
-        <w:rPr>
-          <w:rFonts w:ascii="Calibri" w:hAnsi="Calibri" w:cs="Arial"/>
-          <w:color w:val="000000"/>
-          <w:sz w:val="22"/>
-          <w:szCs w:val="22"/>
-          <w:shd w:val="clear" w:color="auto" w:fill="FFFFFF"/>
-        </w:rPr>
-        <w:t>ередавать информацию другим объектам</w:t>
+        <w:t xml:space="preserve"> Объекты, чьё единственное предназначение — передавать информацию другим объектам</w:t>
       </w:r>
     </w:p>
     <w:p>
@@ -5747,17 +5297,7 @@
           <w:szCs w:val="22"/>
           <w:shd w:val="clear" w:color="auto" w:fill="FFFFFF"/>
         </w:rPr>
-        <w:t xml:space="preserve"> Необязательная сложно</w:t>
-      </w:r>
-      <w:r>
-        <w:rPr>
-          <w:rFonts w:ascii="Calibri" w:hAnsi="Calibri" w:cs="Arial"/>
-          <w:color w:val="000000"/>
-          <w:sz w:val="22"/>
-          <w:szCs w:val="22"/>
-          <w:shd w:val="clear" w:color="auto" w:fill="FFFFFF"/>
-        </w:rPr>
-        <w:t>сть дизайна</w:t>
+        <w:t xml:space="preserve"> Необязательная сложность дизайна</w:t>
       </w:r>
     </w:p>
     <w:p>
@@ -5854,17 +5394,7 @@
           <w:szCs w:val="22"/>
           <w:shd w:val="clear" w:color="auto" w:fill="FFFFFF"/>
         </w:rPr>
-        <w:t xml:space="preserve"> Внесение отдельных изменений в систему контроля версий без проверки влияния их на другие </w:t>
-      </w:r>
-      <w:r>
-        <w:rPr>
-          <w:rFonts w:ascii="Calibri" w:hAnsi="Calibri" w:cs="Arial"/>
-          <w:color w:val="000000"/>
-          <w:sz w:val="22"/>
-          <w:szCs w:val="22"/>
-          <w:shd w:val="clear" w:color="auto" w:fill="FFFFFF"/>
-        </w:rPr>
-        <w:t>части системы. Как правило, после подобных коммитов работа коллектива парализуется на время исправления проблем в местах, которые ранее работали безошибочно.</w:t>
+        <w:t xml:space="preserve"> Внесение отдельных изменений в систему контроля версий без проверки влияния их на другие части системы. Как правило, после подобных коммитов работа коллектива парализуется на время исправления проблем в местах, которые ранее работали безошибочно.</w:t>
       </w:r>
     </w:p>
     <w:p>

</xml_diff>